<commit_message>
Adding Backers_Count_KickStarter + Category_PercentFunded_KickStarter + Sub-Category_PercentFunded_KickStarter + Category_PercentFunded_KickStarter
</commit_message>
<xml_diff>
--- a/Data_Summary_For_KickStater.docx
+++ b/Data_Summary_For_KickStater.docx
@@ -9,12 +9,8 @@
     </w:p>
     <w:p>
       <w:pPr>
-        <w:pStyle w:val="ListParagraph"/>
-        <w:numPr>
-          <w:ilvl w:val="1"/>
-          <w:numId w:val="1"/>
-        </w:numPr>
         <w:spacing w:before="100" w:beforeAutospacing="1" w:after="100" w:afterAutospacing="1" w:line="240" w:lineRule="auto"/>
+        <w:ind w:firstLine="720"/>
         <w:rPr>
           <w:rFonts w:ascii="Times New Roman" w:eastAsia="Times New Roman" w:hAnsi="Times New Roman" w:cs="Times New Roman"/>
           <w:sz w:val="24"/>
@@ -184,37 +180,194 @@
     </w:p>
     <w:p>
       <w:pPr>
-        <w:pStyle w:val="ListParagraph"/>
         <w:spacing w:before="100" w:beforeAutospacing="1" w:after="100" w:afterAutospacing="1" w:line="240" w:lineRule="auto"/>
-        <w:ind w:left="1440"/>
-        <w:rPr>
-          <w:rFonts w:ascii="Times New Roman" w:eastAsia="Times New Roman" w:hAnsi="Times New Roman" w:cs="Times New Roman"/>
-          <w:sz w:val="24"/>
-          <w:szCs w:val="24"/>
-        </w:rPr>
-      </w:pPr>
+        <w:ind w:firstLine="720"/>
+        <w:rPr>
+          <w:rFonts w:ascii="Times New Roman" w:eastAsia="Times New Roman" w:hAnsi="Times New Roman" w:cs="Times New Roman"/>
+          <w:sz w:val="24"/>
+          <w:szCs w:val="24"/>
+        </w:rPr>
+      </w:pPr>
+      <w:r>
+        <w:rPr>
+          <w:rFonts w:ascii="Times New Roman" w:eastAsia="Times New Roman" w:hAnsi="Times New Roman" w:cs="Times New Roman"/>
+          <w:sz w:val="24"/>
+          <w:szCs w:val="24"/>
+        </w:rPr>
+        <w:t xml:space="preserve">The </w:t>
+      </w:r>
+      <w:proofErr w:type="gramStart"/>
+      <w:r>
+        <w:rPr>
+          <w:rFonts w:ascii="Times New Roman" w:eastAsia="Times New Roman" w:hAnsi="Times New Roman" w:cs="Times New Roman"/>
+          <w:sz w:val="24"/>
+          <w:szCs w:val="24"/>
+        </w:rPr>
+        <w:t>limitations</w:t>
+      </w:r>
+      <w:proofErr w:type="gramEnd"/>
+      <w:r>
+        <w:rPr>
+          <w:rFonts w:ascii="Times New Roman" w:eastAsia="Times New Roman" w:hAnsi="Times New Roman" w:cs="Times New Roman"/>
+          <w:sz w:val="24"/>
+          <w:szCs w:val="24"/>
+        </w:rPr>
+        <w:t xml:space="preserve"> of this dataset </w:t>
+      </w:r>
+      <w:r>
+        <w:rPr>
+          <w:rFonts w:ascii="Times New Roman" w:eastAsia="Times New Roman" w:hAnsi="Times New Roman" w:cs="Times New Roman"/>
+          <w:sz w:val="24"/>
+          <w:szCs w:val="24"/>
+        </w:rPr>
+        <w:t xml:space="preserve">is knowing why they failed or successful even though they get the funds. Not enough indicators to determine if it </w:t>
+      </w:r>
+      <w:r>
+        <w:rPr>
+          <w:rFonts w:ascii="Times New Roman" w:eastAsia="Times New Roman" w:hAnsi="Times New Roman" w:cs="Times New Roman"/>
+          <w:sz w:val="24"/>
+          <w:szCs w:val="24"/>
+        </w:rPr>
+        <w:t xml:space="preserve">fails or successful because it could have been the lack of advertisement, </w:t>
+      </w:r>
+      <w:r>
+        <w:rPr>
+          <w:rFonts w:ascii="Times New Roman" w:eastAsia="Times New Roman" w:hAnsi="Times New Roman" w:cs="Times New Roman"/>
+          <w:sz w:val="24"/>
+          <w:szCs w:val="24"/>
+        </w:rPr>
+        <w:t xml:space="preserve">workers, story, etc. If we are given more </w:t>
+      </w:r>
+      <w:r>
+        <w:rPr>
+          <w:rFonts w:ascii="Times New Roman" w:eastAsia="Times New Roman" w:hAnsi="Times New Roman" w:cs="Times New Roman"/>
+          <w:sz w:val="24"/>
+          <w:szCs w:val="24"/>
+        </w:rPr>
+        <w:t>indicators</w:t>
+      </w:r>
+      <w:r>
+        <w:rPr>
+          <w:rFonts w:ascii="Times New Roman" w:eastAsia="Times New Roman" w:hAnsi="Times New Roman" w:cs="Times New Roman"/>
+          <w:sz w:val="24"/>
+          <w:szCs w:val="24"/>
+        </w:rPr>
+        <w:t xml:space="preserve"> or variables to determine </w:t>
+      </w:r>
+      <w:r>
+        <w:rPr>
+          <w:rFonts w:ascii="Times New Roman" w:eastAsia="Times New Roman" w:hAnsi="Times New Roman" w:cs="Times New Roman"/>
+          <w:sz w:val="24"/>
+          <w:szCs w:val="24"/>
+        </w:rPr>
+        <w:t xml:space="preserve">its success, then we would have less limitations of the given dataset. </w:t>
+      </w:r>
     </w:p>
     <w:p>
       <w:pPr>
-        <w:pStyle w:val="ListParagraph"/>
-        <w:numPr>
-          <w:ilvl w:val="1"/>
-          <w:numId w:val="1"/>
-        </w:numPr>
         <w:spacing w:before="100" w:beforeAutospacing="1" w:after="100" w:afterAutospacing="1" w:line="240" w:lineRule="auto"/>
-        <w:rPr>
-          <w:rFonts w:ascii="Times New Roman" w:eastAsia="Times New Roman" w:hAnsi="Times New Roman" w:cs="Times New Roman"/>
-          <w:sz w:val="24"/>
-          <w:szCs w:val="24"/>
-        </w:rPr>
-      </w:pPr>
-      <w:r>
-        <w:rPr>
-          <w:rFonts w:ascii="Times New Roman" w:eastAsia="Times New Roman" w:hAnsi="Times New Roman" w:cs="Times New Roman"/>
-          <w:sz w:val="24"/>
-          <w:szCs w:val="24"/>
-        </w:rPr>
-        <w:t xml:space="preserve">The </w:t>
+        <w:ind w:firstLine="720"/>
+        <w:rPr>
+          <w:rFonts w:ascii="Times New Roman" w:eastAsia="Times New Roman" w:hAnsi="Times New Roman" w:cs="Times New Roman"/>
+          <w:sz w:val="24"/>
+          <w:szCs w:val="24"/>
+        </w:rPr>
+      </w:pPr>
+      <w:r>
+        <w:rPr>
+          <w:rFonts w:ascii="Times New Roman" w:eastAsia="Times New Roman" w:hAnsi="Times New Roman" w:cs="Times New Roman"/>
+          <w:sz w:val="24"/>
+          <w:szCs w:val="24"/>
+        </w:rPr>
+        <w:t xml:space="preserve">Some other possible tables and graphs we could make are the percentage of success and fail rate. Certain categories and sub-categories can show data </w:t>
+      </w:r>
+      <w:r>
+        <w:rPr>
+          <w:rFonts w:ascii="Times New Roman" w:eastAsia="Times New Roman" w:hAnsi="Times New Roman" w:cs="Times New Roman"/>
+          <w:sz w:val="24"/>
+          <w:szCs w:val="24"/>
+        </w:rPr>
+        <w:t>on what category or sub-category is going to have a greater chance to be successful. For an example, t</w:t>
+      </w:r>
+      <w:r>
+        <w:rPr>
+          <w:rFonts w:ascii="Times New Roman" w:eastAsia="Times New Roman" w:hAnsi="Times New Roman" w:cs="Times New Roman"/>
+          <w:sz w:val="24"/>
+          <w:szCs w:val="24"/>
+        </w:rPr>
+        <w:t xml:space="preserve">here are about 2,185 out of 4,114 that are </w:t>
+      </w:r>
+      <w:r>
+        <w:rPr>
+          <w:rFonts w:ascii="Times New Roman" w:eastAsia="Times New Roman" w:hAnsi="Times New Roman" w:cs="Times New Roman"/>
+          <w:sz w:val="24"/>
+          <w:szCs w:val="24"/>
+        </w:rPr>
+        <w:t>successful</w:t>
+      </w:r>
+      <w:r>
+        <w:rPr>
+          <w:rFonts w:ascii="Times New Roman" w:eastAsia="Times New Roman" w:hAnsi="Times New Roman" w:cs="Times New Roman"/>
+          <w:sz w:val="24"/>
+          <w:szCs w:val="24"/>
+        </w:rPr>
+        <w:t xml:space="preserve"> of reaching their funds</w:t>
+      </w:r>
+      <w:r>
+        <w:rPr>
+          <w:rFonts w:ascii="Times New Roman" w:eastAsia="Times New Roman" w:hAnsi="Times New Roman" w:cs="Times New Roman"/>
+          <w:sz w:val="24"/>
+          <w:szCs w:val="24"/>
+        </w:rPr>
+        <w:t>. This number tells us that it has a</w:t>
+      </w:r>
+      <w:r>
+        <w:rPr>
+          <w:rFonts w:ascii="Times New Roman" w:eastAsia="Times New Roman" w:hAnsi="Times New Roman" w:cs="Times New Roman"/>
+          <w:sz w:val="24"/>
+          <w:szCs w:val="24"/>
+        </w:rPr>
+        <w:t xml:space="preserve"> successful</w:t>
+      </w:r>
+      <w:r>
+        <w:rPr>
+          <w:rFonts w:ascii="Times New Roman" w:eastAsia="Times New Roman" w:hAnsi="Times New Roman" w:cs="Times New Roman"/>
+          <w:sz w:val="24"/>
+          <w:szCs w:val="24"/>
+        </w:rPr>
+        <w:t xml:space="preserve"> rate of </w:t>
+      </w:r>
+      <w:r>
+        <w:rPr>
+          <w:rFonts w:ascii="Times New Roman" w:eastAsia="Times New Roman" w:hAnsi="Times New Roman" w:cs="Times New Roman"/>
+          <w:sz w:val="24"/>
+          <w:szCs w:val="24"/>
+        </w:rPr>
+        <w:t>53.1 percent</w:t>
+      </w:r>
+      <w:r>
+        <w:rPr>
+          <w:rFonts w:ascii="Times New Roman" w:eastAsia="Times New Roman" w:hAnsi="Times New Roman" w:cs="Times New Roman"/>
+          <w:sz w:val="24"/>
+          <w:szCs w:val="24"/>
+        </w:rPr>
+        <w:t xml:space="preserve">. </w:t>
+      </w:r>
+      <w:r>
+        <w:rPr>
+          <w:rFonts w:ascii="Times New Roman" w:eastAsia="Times New Roman" w:hAnsi="Times New Roman" w:cs="Times New Roman"/>
+          <w:sz w:val="24"/>
+          <w:szCs w:val="24"/>
+        </w:rPr>
+        <w:t xml:space="preserve">The failed rate is </w:t>
+      </w:r>
+      <w:r>
+        <w:rPr>
+          <w:rFonts w:ascii="Times New Roman" w:eastAsia="Times New Roman" w:hAnsi="Times New Roman" w:cs="Times New Roman"/>
+          <w:sz w:val="24"/>
+          <w:szCs w:val="24"/>
+        </w:rPr>
+        <w:t>37.2</w:t>
       </w:r>
       <w:proofErr w:type="gramStart"/>
       <w:r>
@@ -223,7 +376,15 @@
           <w:sz w:val="24"/>
           <w:szCs w:val="24"/>
         </w:rPr>
-        <w:t>limitations</w:t>
+        <w:t xml:space="preserve">% </w:t>
+      </w:r>
+      <w:r>
+        <w:rPr>
+          <w:rFonts w:ascii="Times New Roman" w:eastAsia="Times New Roman" w:hAnsi="Times New Roman" w:cs="Times New Roman"/>
+          <w:sz w:val="24"/>
+          <w:szCs w:val="24"/>
+        </w:rPr>
+        <w:t xml:space="preserve"> meaning</w:t>
       </w:r>
       <w:proofErr w:type="gramEnd"/>
       <w:r>
@@ -232,178 +393,130 @@
           <w:sz w:val="24"/>
           <w:szCs w:val="24"/>
         </w:rPr>
-        <w:t xml:space="preserve"> of this dataset </w:t>
-      </w:r>
-      <w:r>
-        <w:rPr>
-          <w:rFonts w:ascii="Times New Roman" w:eastAsia="Times New Roman" w:hAnsi="Times New Roman" w:cs="Times New Roman"/>
-          <w:sz w:val="24"/>
-          <w:szCs w:val="24"/>
-        </w:rPr>
-        <w:t xml:space="preserve">is knowing why they failed or successful even though they get the funds. Not enough indicators to determine if it </w:t>
-      </w:r>
-      <w:r>
-        <w:rPr>
-          <w:rFonts w:ascii="Times New Roman" w:eastAsia="Times New Roman" w:hAnsi="Times New Roman" w:cs="Times New Roman"/>
-          <w:sz w:val="24"/>
-          <w:szCs w:val="24"/>
-        </w:rPr>
-        <w:t xml:space="preserve">fails or successful because it could have been the lack of advertisement, </w:t>
-      </w:r>
-      <w:r>
-        <w:rPr>
-          <w:rFonts w:ascii="Times New Roman" w:eastAsia="Times New Roman" w:hAnsi="Times New Roman" w:cs="Times New Roman"/>
-          <w:sz w:val="24"/>
-          <w:szCs w:val="24"/>
-        </w:rPr>
-        <w:t xml:space="preserve">workers, story, etc. If we are given more </w:t>
-      </w:r>
-      <w:r>
-        <w:rPr>
-          <w:rFonts w:ascii="Times New Roman" w:eastAsia="Times New Roman" w:hAnsi="Times New Roman" w:cs="Times New Roman"/>
-          <w:sz w:val="24"/>
-          <w:szCs w:val="24"/>
-        </w:rPr>
-        <w:t>indicators</w:t>
-      </w:r>
-      <w:r>
-        <w:rPr>
-          <w:rFonts w:ascii="Times New Roman" w:eastAsia="Times New Roman" w:hAnsi="Times New Roman" w:cs="Times New Roman"/>
-          <w:sz w:val="24"/>
-          <w:szCs w:val="24"/>
-        </w:rPr>
-        <w:t xml:space="preserve"> or variables to determine </w:t>
-      </w:r>
-      <w:r>
-        <w:rPr>
-          <w:rFonts w:ascii="Times New Roman" w:eastAsia="Times New Roman" w:hAnsi="Times New Roman" w:cs="Times New Roman"/>
-          <w:sz w:val="24"/>
-          <w:szCs w:val="24"/>
-        </w:rPr>
-        <w:t xml:space="preserve">its success, then we would have less limitations of the given dataset. </w:t>
+        <w:t xml:space="preserve"> </w:t>
+      </w:r>
+      <w:r>
+        <w:rPr>
+          <w:rFonts w:ascii="Times New Roman" w:eastAsia="Times New Roman" w:hAnsi="Times New Roman" w:cs="Times New Roman"/>
+          <w:sz w:val="24"/>
+          <w:szCs w:val="24"/>
+        </w:rPr>
+        <w:t>1</w:t>
+      </w:r>
+      <w:r>
+        <w:rPr>
+          <w:rFonts w:ascii="Times New Roman" w:eastAsia="Times New Roman" w:hAnsi="Times New Roman" w:cs="Times New Roman"/>
+          <w:sz w:val="24"/>
+          <w:szCs w:val="24"/>
+        </w:rPr>
+        <w:t>,</w:t>
+      </w:r>
+      <w:r>
+        <w:rPr>
+          <w:rFonts w:ascii="Times New Roman" w:eastAsia="Times New Roman" w:hAnsi="Times New Roman" w:cs="Times New Roman"/>
+          <w:sz w:val="24"/>
+          <w:szCs w:val="24"/>
+        </w:rPr>
+        <w:t xml:space="preserve">530 has failed. </w:t>
+      </w:r>
+      <w:r>
+        <w:rPr>
+          <w:rFonts w:ascii="Times New Roman" w:eastAsia="Times New Roman" w:hAnsi="Times New Roman" w:cs="Times New Roman"/>
+          <w:sz w:val="24"/>
+          <w:szCs w:val="24"/>
+        </w:rPr>
+        <w:t xml:space="preserve">Also, </w:t>
+      </w:r>
+      <w:r>
+        <w:rPr>
+          <w:rFonts w:ascii="Times New Roman" w:eastAsia="Times New Roman" w:hAnsi="Times New Roman" w:cs="Times New Roman"/>
+          <w:sz w:val="24"/>
+          <w:szCs w:val="24"/>
+        </w:rPr>
+        <w:t xml:space="preserve">the category </w:t>
+      </w:r>
+      <w:r>
+        <w:rPr>
+          <w:rFonts w:ascii="Times New Roman" w:eastAsia="Times New Roman" w:hAnsi="Times New Roman" w:cs="Times New Roman"/>
+          <w:sz w:val="24"/>
+          <w:szCs w:val="24"/>
+        </w:rPr>
+        <w:t xml:space="preserve">theater </w:t>
+      </w:r>
+      <w:r>
+        <w:rPr>
+          <w:rFonts w:ascii="Times New Roman" w:eastAsia="Times New Roman" w:hAnsi="Times New Roman" w:cs="Times New Roman"/>
+          <w:sz w:val="24"/>
+          <w:szCs w:val="24"/>
+        </w:rPr>
+        <w:t>ha</w:t>
+      </w:r>
+      <w:r>
+        <w:rPr>
+          <w:rFonts w:ascii="Times New Roman" w:eastAsia="Times New Roman" w:hAnsi="Times New Roman" w:cs="Times New Roman"/>
+          <w:sz w:val="24"/>
+          <w:szCs w:val="24"/>
+        </w:rPr>
+        <w:t>s</w:t>
+      </w:r>
+      <w:r>
+        <w:rPr>
+          <w:rFonts w:ascii="Times New Roman" w:eastAsia="Times New Roman" w:hAnsi="Times New Roman" w:cs="Times New Roman"/>
+          <w:sz w:val="24"/>
+          <w:szCs w:val="24"/>
+        </w:rPr>
+        <w:t xml:space="preserve"> a successful rate of </w:t>
+      </w:r>
+      <w:r>
+        <w:rPr>
+          <w:rFonts w:ascii="Times New Roman" w:eastAsia="Times New Roman" w:hAnsi="Times New Roman" w:cs="Times New Roman"/>
+          <w:sz w:val="24"/>
+          <w:szCs w:val="24"/>
+        </w:rPr>
+        <w:t>60</w:t>
+      </w:r>
+      <w:r>
+        <w:rPr>
+          <w:rFonts w:ascii="Times New Roman" w:eastAsia="Times New Roman" w:hAnsi="Times New Roman" w:cs="Times New Roman"/>
+          <w:sz w:val="24"/>
+          <w:szCs w:val="24"/>
+        </w:rPr>
+        <w:t xml:space="preserve">.2 percent (839/1393) and a fail rate of </w:t>
+      </w:r>
+      <w:r>
+        <w:rPr>
+          <w:rFonts w:ascii="Times New Roman" w:eastAsia="Times New Roman" w:hAnsi="Times New Roman" w:cs="Times New Roman"/>
+          <w:sz w:val="24"/>
+          <w:szCs w:val="24"/>
+        </w:rPr>
+        <w:t xml:space="preserve">35.4 percent. </w:t>
+      </w:r>
+      <w:r>
+        <w:rPr>
+          <w:rFonts w:ascii="Times New Roman" w:eastAsia="Times New Roman" w:hAnsi="Times New Roman" w:cs="Times New Roman"/>
+          <w:sz w:val="24"/>
+          <w:szCs w:val="24"/>
+        </w:rPr>
+        <w:t xml:space="preserve">Another table would be graphs and tables of the percent funded for each category and sub-category. In the graphs, we can see each category and sub-category has received the most funds. </w:t>
       </w:r>
     </w:p>
     <w:p>
       <w:pPr>
-        <w:pStyle w:val="ListParagraph"/>
         <w:spacing w:before="100" w:beforeAutospacing="1" w:after="100" w:afterAutospacing="1" w:line="240" w:lineRule="auto"/>
-        <w:ind w:left="1440"/>
-        <w:rPr>
-          <w:rFonts w:ascii="Times New Roman" w:eastAsia="Times New Roman" w:hAnsi="Times New Roman" w:cs="Times New Roman"/>
-          <w:sz w:val="24"/>
-          <w:szCs w:val="24"/>
-        </w:rPr>
-      </w:pPr>
-    </w:p>
-    <w:p>
-      <w:pPr>
-        <w:pStyle w:val="ListParagraph"/>
-        <w:numPr>
-          <w:ilvl w:val="1"/>
-          <w:numId w:val="1"/>
-        </w:numPr>
-        <w:spacing w:before="100" w:beforeAutospacing="1" w:after="100" w:afterAutospacing="1" w:line="240" w:lineRule="auto"/>
-        <w:rPr>
-          <w:rFonts w:ascii="Times New Roman" w:eastAsia="Times New Roman" w:hAnsi="Times New Roman" w:cs="Times New Roman"/>
-          <w:sz w:val="24"/>
-          <w:szCs w:val="24"/>
-        </w:rPr>
-      </w:pPr>
-      <w:r>
-        <w:rPr>
-          <w:rFonts w:ascii="Times New Roman" w:eastAsia="Times New Roman" w:hAnsi="Times New Roman" w:cs="Times New Roman"/>
-          <w:sz w:val="24"/>
-          <w:szCs w:val="24"/>
-        </w:rPr>
-        <w:t xml:space="preserve">Some other possible tables and graphs we could make are the percentage of success and fail rate. Certain categories and sub-categories can show data </w:t>
-      </w:r>
-      <w:r>
-        <w:rPr>
-          <w:rFonts w:ascii="Times New Roman" w:eastAsia="Times New Roman" w:hAnsi="Times New Roman" w:cs="Times New Roman"/>
-          <w:sz w:val="24"/>
-          <w:szCs w:val="24"/>
-        </w:rPr>
-        <w:t>on what category or sub-category is going to have a greater chance to be successful. For an example, t</w:t>
-      </w:r>
-      <w:r>
-        <w:rPr>
-          <w:rFonts w:ascii="Times New Roman" w:eastAsia="Times New Roman" w:hAnsi="Times New Roman" w:cs="Times New Roman"/>
-          <w:sz w:val="24"/>
-          <w:szCs w:val="24"/>
-        </w:rPr>
-        <w:t xml:space="preserve">here are about 2,185 out of 4,114 that are </w:t>
-      </w:r>
-      <w:r>
-        <w:rPr>
-          <w:rFonts w:ascii="Times New Roman" w:eastAsia="Times New Roman" w:hAnsi="Times New Roman" w:cs="Times New Roman"/>
-          <w:sz w:val="24"/>
-          <w:szCs w:val="24"/>
-        </w:rPr>
-        <w:t>successful</w:t>
-      </w:r>
-      <w:r>
-        <w:rPr>
-          <w:rFonts w:ascii="Times New Roman" w:eastAsia="Times New Roman" w:hAnsi="Times New Roman" w:cs="Times New Roman"/>
-          <w:sz w:val="24"/>
-          <w:szCs w:val="24"/>
-        </w:rPr>
-        <w:t xml:space="preserve"> of reaching their funds</w:t>
-      </w:r>
-      <w:r>
-        <w:rPr>
-          <w:rFonts w:ascii="Times New Roman" w:eastAsia="Times New Roman" w:hAnsi="Times New Roman" w:cs="Times New Roman"/>
-          <w:sz w:val="24"/>
-          <w:szCs w:val="24"/>
-        </w:rPr>
-        <w:t>. This number tells us that it has a</w:t>
-      </w:r>
-      <w:r>
-        <w:rPr>
-          <w:rFonts w:ascii="Times New Roman" w:eastAsia="Times New Roman" w:hAnsi="Times New Roman" w:cs="Times New Roman"/>
-          <w:sz w:val="24"/>
-          <w:szCs w:val="24"/>
-        </w:rPr>
-        <w:t xml:space="preserve"> successful</w:t>
-      </w:r>
-      <w:r>
-        <w:rPr>
-          <w:rFonts w:ascii="Times New Roman" w:eastAsia="Times New Roman" w:hAnsi="Times New Roman" w:cs="Times New Roman"/>
-          <w:sz w:val="24"/>
-          <w:szCs w:val="24"/>
-        </w:rPr>
-        <w:t xml:space="preserve"> rate of </w:t>
-      </w:r>
-      <w:r>
-        <w:rPr>
-          <w:rFonts w:ascii="Times New Roman" w:eastAsia="Times New Roman" w:hAnsi="Times New Roman" w:cs="Times New Roman"/>
-          <w:sz w:val="24"/>
-          <w:szCs w:val="24"/>
-        </w:rPr>
-        <w:t>53.1 percent</w:t>
-      </w:r>
-      <w:r>
-        <w:rPr>
-          <w:rFonts w:ascii="Times New Roman" w:eastAsia="Times New Roman" w:hAnsi="Times New Roman" w:cs="Times New Roman"/>
-          <w:sz w:val="24"/>
-          <w:szCs w:val="24"/>
-        </w:rPr>
-        <w:t xml:space="preserve">. </w:t>
-      </w:r>
-      <w:r>
-        <w:rPr>
-          <w:rFonts w:ascii="Times New Roman" w:eastAsia="Times New Roman" w:hAnsi="Times New Roman" w:cs="Times New Roman"/>
-          <w:sz w:val="24"/>
-          <w:szCs w:val="24"/>
-        </w:rPr>
-        <w:t xml:space="preserve">The failed rate is </w:t>
-      </w:r>
-      <w:r>
-        <w:rPr>
-          <w:rFonts w:ascii="Times New Roman" w:eastAsia="Times New Roman" w:hAnsi="Times New Roman" w:cs="Times New Roman"/>
-          <w:sz w:val="24"/>
-          <w:szCs w:val="24"/>
-        </w:rPr>
-        <w:t>37.2</w:t>
+        <w:ind w:firstLine="720"/>
+        <w:rPr>
+          <w:rFonts w:ascii="Times New Roman" w:eastAsia="Times New Roman" w:hAnsi="Times New Roman" w:cs="Times New Roman"/>
+          <w:sz w:val="24"/>
+          <w:szCs w:val="24"/>
+        </w:rPr>
+      </w:pPr>
+      <w:r>
+        <w:rPr>
+          <w:rFonts w:ascii="Times New Roman" w:eastAsia="Times New Roman" w:hAnsi="Times New Roman" w:cs="Times New Roman"/>
+          <w:sz w:val="24"/>
+          <w:szCs w:val="24"/>
+        </w:rPr>
+        <w:t xml:space="preserve">The average of backer counts is 113 and the median is 25 which is dramatically different. This tells us that there is a huge gap between the </w:t>
       </w:r>
       <w:proofErr w:type="gramStart"/>
       <w:r>
@@ -412,15 +525,7 @@
           <w:sz w:val="24"/>
           <w:szCs w:val="24"/>
         </w:rPr>
-        <w:t xml:space="preserve">% </w:t>
-      </w:r>
-      <w:r>
-        <w:rPr>
-          <w:rFonts w:ascii="Times New Roman" w:eastAsia="Times New Roman" w:hAnsi="Times New Roman" w:cs="Times New Roman"/>
-          <w:sz w:val="24"/>
-          <w:szCs w:val="24"/>
-        </w:rPr>
-        <w:t xml:space="preserve"> meaning</w:t>
+        <w:t>amount</w:t>
       </w:r>
       <w:proofErr w:type="gramEnd"/>
       <w:r>
@@ -429,185 +534,25 @@
           <w:sz w:val="24"/>
           <w:szCs w:val="24"/>
         </w:rPr>
-        <w:t xml:space="preserve"> </w:t>
-      </w:r>
-      <w:r>
-        <w:rPr>
-          <w:rFonts w:ascii="Times New Roman" w:eastAsia="Times New Roman" w:hAnsi="Times New Roman" w:cs="Times New Roman"/>
-          <w:sz w:val="24"/>
-          <w:szCs w:val="24"/>
-        </w:rPr>
-        <w:t>1</w:t>
-      </w:r>
-      <w:r>
-        <w:rPr>
-          <w:rFonts w:ascii="Times New Roman" w:eastAsia="Times New Roman" w:hAnsi="Times New Roman" w:cs="Times New Roman"/>
-          <w:sz w:val="24"/>
-          <w:szCs w:val="24"/>
-        </w:rPr>
-        <w:t>,</w:t>
-      </w:r>
-      <w:r>
-        <w:rPr>
-          <w:rFonts w:ascii="Times New Roman" w:eastAsia="Times New Roman" w:hAnsi="Times New Roman" w:cs="Times New Roman"/>
-          <w:sz w:val="24"/>
-          <w:szCs w:val="24"/>
-        </w:rPr>
-        <w:t xml:space="preserve">530 has failed. </w:t>
-      </w:r>
-      <w:r>
-        <w:rPr>
-          <w:rFonts w:ascii="Times New Roman" w:eastAsia="Times New Roman" w:hAnsi="Times New Roman" w:cs="Times New Roman"/>
-          <w:sz w:val="24"/>
-          <w:szCs w:val="24"/>
-        </w:rPr>
-        <w:t xml:space="preserve">Also, </w:t>
-      </w:r>
-      <w:r>
-        <w:rPr>
-          <w:rFonts w:ascii="Times New Roman" w:eastAsia="Times New Roman" w:hAnsi="Times New Roman" w:cs="Times New Roman"/>
-          <w:sz w:val="24"/>
-          <w:szCs w:val="24"/>
-        </w:rPr>
-        <w:t xml:space="preserve">the category </w:t>
-      </w:r>
-      <w:r>
-        <w:rPr>
-          <w:rFonts w:ascii="Times New Roman" w:eastAsia="Times New Roman" w:hAnsi="Times New Roman" w:cs="Times New Roman"/>
-          <w:sz w:val="24"/>
-          <w:szCs w:val="24"/>
-        </w:rPr>
-        <w:t xml:space="preserve">theater </w:t>
-      </w:r>
-      <w:r>
-        <w:rPr>
-          <w:rFonts w:ascii="Times New Roman" w:eastAsia="Times New Roman" w:hAnsi="Times New Roman" w:cs="Times New Roman"/>
-          <w:sz w:val="24"/>
-          <w:szCs w:val="24"/>
-        </w:rPr>
-        <w:t>ha</w:t>
-      </w:r>
-      <w:r>
-        <w:rPr>
-          <w:rFonts w:ascii="Times New Roman" w:eastAsia="Times New Roman" w:hAnsi="Times New Roman" w:cs="Times New Roman"/>
-          <w:sz w:val="24"/>
-          <w:szCs w:val="24"/>
-        </w:rPr>
-        <w:t>s</w:t>
-      </w:r>
-      <w:r>
-        <w:rPr>
-          <w:rFonts w:ascii="Times New Roman" w:eastAsia="Times New Roman" w:hAnsi="Times New Roman" w:cs="Times New Roman"/>
-          <w:sz w:val="24"/>
-          <w:szCs w:val="24"/>
-        </w:rPr>
-        <w:t xml:space="preserve"> a successful rate of </w:t>
-      </w:r>
-      <w:r>
-        <w:rPr>
-          <w:rFonts w:ascii="Times New Roman" w:eastAsia="Times New Roman" w:hAnsi="Times New Roman" w:cs="Times New Roman"/>
-          <w:sz w:val="24"/>
-          <w:szCs w:val="24"/>
-        </w:rPr>
-        <w:t>60</w:t>
-      </w:r>
-      <w:r>
-        <w:rPr>
-          <w:rFonts w:ascii="Times New Roman" w:eastAsia="Times New Roman" w:hAnsi="Times New Roman" w:cs="Times New Roman"/>
-          <w:sz w:val="24"/>
-          <w:szCs w:val="24"/>
-        </w:rPr>
-        <w:t xml:space="preserve">.2 percent (839/1393) and a fail rate of </w:t>
-      </w:r>
-      <w:r>
-        <w:rPr>
-          <w:rFonts w:ascii="Times New Roman" w:eastAsia="Times New Roman" w:hAnsi="Times New Roman" w:cs="Times New Roman"/>
-          <w:sz w:val="24"/>
-          <w:szCs w:val="24"/>
-        </w:rPr>
-        <w:t xml:space="preserve">35.4 percent. </w:t>
-      </w:r>
-    </w:p>
-    <w:p>
-      <w:pPr>
-        <w:pStyle w:val="ListParagraph"/>
-        <w:rPr>
-          <w:rFonts w:ascii="Times New Roman" w:eastAsia="Times New Roman" w:hAnsi="Times New Roman" w:cs="Times New Roman"/>
-          <w:sz w:val="24"/>
-          <w:szCs w:val="24"/>
-        </w:rPr>
-      </w:pPr>
-    </w:p>
-    <w:p>
-      <w:pPr>
-        <w:shd w:val="clear" w:color="auto" w:fill="1E1E1E"/>
-        <w:spacing w:after="0" w:line="285" w:lineRule="atLeast"/>
-        <w:rPr>
-          <w:rFonts w:ascii="Consolas" w:eastAsia="Times New Roman" w:hAnsi="Consolas" w:cs="Times New Roman"/>
-          <w:color w:val="D4D4D4"/>
-          <w:sz w:val="21"/>
-          <w:szCs w:val="21"/>
-        </w:rPr>
-      </w:pPr>
-      <w:r>
-        <w:rPr>
-          <w:rFonts w:ascii="Consolas" w:eastAsia="Times New Roman" w:hAnsi="Consolas" w:cs="Times New Roman"/>
-          <w:color w:val="6796E6"/>
-          <w:sz w:val="21"/>
-          <w:szCs w:val="21"/>
-        </w:rPr>
-        <w:t>*</w:t>
-      </w:r>
-      <w:r>
-        <w:rPr>
-          <w:rFonts w:ascii="Consolas" w:eastAsia="Times New Roman" w:hAnsi="Consolas" w:cs="Times New Roman"/>
-          <w:color w:val="D4D4D4"/>
-          <w:sz w:val="21"/>
-          <w:szCs w:val="21"/>
-        </w:rPr>
-        <w:t> Use your data to determine whether the mean or the median summarizes the data more meaningfully.</w:t>
-      </w:r>
-    </w:p>
-    <w:p>
-      <w:pPr>
-        <w:shd w:val="clear" w:color="auto" w:fill="1E1E1E"/>
-        <w:spacing w:after="0" w:line="285" w:lineRule="atLeast"/>
-        <w:rPr>
-          <w:rFonts w:ascii="Consolas" w:eastAsia="Times New Roman" w:hAnsi="Consolas" w:cs="Times New Roman"/>
-          <w:color w:val="D4D4D4"/>
-          <w:sz w:val="21"/>
-          <w:szCs w:val="21"/>
-        </w:rPr>
-      </w:pPr>
-    </w:p>
-    <w:p>
-      <w:pPr>
-        <w:shd w:val="clear" w:color="auto" w:fill="1E1E1E"/>
-        <w:spacing w:after="0" w:line="285" w:lineRule="atLeast"/>
-        <w:rPr>
-          <w:rFonts w:ascii="Consolas" w:eastAsia="Times New Roman" w:hAnsi="Consolas" w:cs="Times New Roman"/>
-          <w:color w:val="D4D4D4"/>
-          <w:sz w:val="21"/>
-          <w:szCs w:val="21"/>
-        </w:rPr>
-      </w:pPr>
-      <w:r>
-        <w:rPr>
-          <w:rFonts w:ascii="Consolas" w:eastAsia="Times New Roman" w:hAnsi="Consolas" w:cs="Times New Roman"/>
-          <w:color w:val="6796E6"/>
-          <w:sz w:val="21"/>
-          <w:szCs w:val="21"/>
-        </w:rPr>
-        <w:t>*</w:t>
-      </w:r>
-      <w:r>
-        <w:rPr>
-          <w:rFonts w:ascii="Consolas" w:eastAsia="Times New Roman" w:hAnsi="Consolas" w:cs="Times New Roman"/>
-          <w:color w:val="D4D4D4"/>
-          <w:sz w:val="21"/>
-          <w:szCs w:val="21"/>
-        </w:rPr>
-        <w:t> Use your data to determine if there is more variability with successful or unsuccessful campaigns. Does this make sense? Why or why not?</w:t>
+        <w:t xml:space="preserve"> of supporters with all of the kick starters. It also tells us that there will be </w:t>
+      </w:r>
+      <w:proofErr w:type="gramStart"/>
+      <w:r>
+        <w:rPr>
+          <w:rFonts w:ascii="Times New Roman" w:eastAsia="Times New Roman" w:hAnsi="Times New Roman" w:cs="Times New Roman"/>
+          <w:sz w:val="24"/>
+          <w:szCs w:val="24"/>
+        </w:rPr>
+        <w:t>a some</w:t>
+      </w:r>
+      <w:proofErr w:type="gramEnd"/>
+      <w:r>
+        <w:rPr>
+          <w:rFonts w:ascii="Times New Roman" w:eastAsia="Times New Roman" w:hAnsi="Times New Roman" w:cs="Times New Roman"/>
+          <w:sz w:val="24"/>
+          <w:szCs w:val="24"/>
+        </w:rPr>
+        <w:t xml:space="preserve"> kick starters that are more successful since those highly successful kick starters will impact its outcome of the data. </w:t>
       </w:r>
     </w:p>
     <w:p>

</xml_diff>